<commit_message>
añado mis archivos en pdf
</commit_message>
<xml_diff>
--- a/Requisitos/pantallas/ADP1_1.docx
+++ b/Requisitos/pantallas/ADP1_1.docx
@@ -15,7 +15,7 @@
         </w:tblBorders>
         <w:tblCellMar>
           <w:top w:w="55" w:type="dxa"/>
-          <w:left w:w="51" w:type="dxa"/>
+          <w:left w:w="50" w:type="dxa"/>
           <w:bottom w:w="55" w:type="dxa"/>
           <w:right w:w="55" w:type="dxa"/>
         </w:tblCellMar>
@@ -260,6 +260,52 @@
         <w:rPr/>
       </w:pPr>
       <w:r>
+        <w:rPr/>
+        <w:t>Acciones a realizar en la pantalla</w:t>
+      </w:r>
+    </w:p>
+    <w:p>
+      <w:pPr>
+        <w:pStyle w:val="Textbody"/>
+        <w:numPr>
+          <w:ilvl w:val="0"/>
+          <w:numId w:val="1"/>
+        </w:numPr>
+        <w:rPr/>
+      </w:pPr>
+      <w:r>
+        <w:rPr/>
+        <w:t>Acción 1. Seleccionar ítem para la busqueda</w:t>
+      </w:r>
+    </w:p>
+    <w:p>
+      <w:pPr>
+        <w:pStyle w:val="Textbody"/>
+        <w:numPr>
+          <w:ilvl w:val="0"/>
+          <w:numId w:val="1"/>
+        </w:numPr>
+        <w:rPr/>
+      </w:pPr>
+      <w:r>
+        <w:rPr/>
+        <w:t>Acción 2. Seleccionar filtro</w:t>
+      </w:r>
+    </w:p>
+    <w:p>
+      <w:pPr>
+        <w:pStyle w:val="Textbody"/>
+        <w:numPr>
+          <w:ilvl w:val="0"/>
+          <w:numId w:val="1"/>
+        </w:numPr>
+        <w:rPr/>
+      </w:pPr>
+      <w:r>
+        <w:rPr/>
+        <w:t>Acción 3. S</w:t>
+      </w:r>
+      <w:r>
         <w:drawing>
           <wp:anchor behindDoc="0" distT="0" distB="0" distL="0" distR="0" simplePos="0" locked="0" layoutInCell="1" allowOverlap="1" relativeHeight="2">
             <wp:simplePos x="0" y="0"/>
@@ -267,9 +313,9 @@
               <wp:align>center</wp:align>
             </wp:positionH>
             <wp:positionV relativeFrom="paragraph">
-              <wp:posOffset>371475</wp:posOffset>
+              <wp:posOffset>-88900</wp:posOffset>
             </wp:positionV>
-            <wp:extent cx="4971415" cy="2797175"/>
+            <wp:extent cx="4090670" cy="2363470"/>
             <wp:effectExtent l="0" t="0" r="0" b="0"/>
             <wp:wrapSquare wrapText="largest"/>
             <wp:docPr id="1" name="Imagen1" descr=""/>
@@ -294,7 +340,7 @@
                   <pic:spPr bwMode="auto">
                     <a:xfrm>
                       <a:off x="0" y="0"/>
-                      <a:ext cx="4971415" cy="2797175"/>
+                      <a:ext cx="4090670" cy="2363470"/>
                     </a:xfrm>
                     <a:prstGeom prst="rect">
                       <a:avLst/>
@@ -308,77 +354,37 @@
       </w:r>
       <w:r>
         <w:rPr/>
-        <w:t>Acciones a realizar en la pantalla</w:t>
+        <w:t>e</w:t>
+      </w:r>
+      <w:r>
+        <w:rPr/>
+        <w:t>leccionar uno de los ítems de la lista.</w:t>
       </w:r>
     </w:p>
     <w:p>
       <w:pPr>
-        <w:pStyle w:val="Textbody"/>
-        <w:numPr>
-          <w:ilvl w:val="0"/>
-          <w:numId w:val="1"/>
-        </w:numPr>
+        <w:pStyle w:val="Normal"/>
         <w:rPr/>
       </w:pPr>
       <w:r>
         <w:rPr/>
-        <w:t>Acción 1. Seleccionar ítem para la busqueda</w:t>
       </w:r>
     </w:p>
     <w:p>
       <w:pPr>
-        <w:pStyle w:val="Textbody"/>
-        <w:numPr>
-          <w:ilvl w:val="0"/>
-          <w:numId w:val="1"/>
-        </w:numPr>
+        <w:pStyle w:val="Normal"/>
         <w:rPr/>
       </w:pPr>
       <w:r>
         <w:rPr/>
-        <w:t>Acción 2. Seleccionar filtro</w:t>
       </w:r>
     </w:p>
     <w:p>
       <w:pPr>
-        <w:pStyle w:val="Textbody"/>
-        <w:numPr>
-          <w:ilvl w:val="0"/>
-          <w:numId w:val="1"/>
-        </w:numPr>
-        <w:rPr/>
-      </w:pPr>
-      <w:r>
-        <w:rPr/>
-        <w:t>Acción 3. Seleccionar uno de los ítems de la lista.</w:t>
-      </w:r>
-    </w:p>
-    <w:p>
-      <w:pPr>
-        <w:pStyle w:val="Normal"/>
-        <w:rPr/>
-      </w:pPr>
-      <w:r>
-        <w:rPr/>
-      </w:r>
-    </w:p>
-    <w:p>
-      <w:pPr>
-        <w:pStyle w:val="Normal"/>
-        <w:rPr/>
-      </w:pPr>
-      <w:r>
-        <w:rPr/>
-      </w:r>
-    </w:p>
-    <w:p>
-      <w:pPr>
         <w:pStyle w:val="ListParagraph"/>
-        <w:rPr>
-          <w:b/>
-          <w:b/>
-          <w:bCs/>
-        </w:rPr>
+        <w:spacing w:before="0" w:after="200"/>
+        <w:ind w:left="720" w:hanging="0"/>
+        <w:rPr/>
       </w:pPr>
       <w:r>
         <w:rPr>
@@ -386,104 +392,6 @@
           <w:bCs/>
         </w:rPr>
         <w:t>UDP1_1</w:t>
-      </w:r>
-    </w:p>
-    <w:p>
-      <w:pPr>
-        <w:pStyle w:val="ListParagraph"/>
-        <w:rPr/>
-      </w:pPr>
-      <w:r>
-        <w:rPr/>
-      </w:r>
-    </w:p>
-    <w:p>
-      <w:pPr>
-        <w:pStyle w:val="ListParagraph"/>
-        <w:rPr/>
-      </w:pPr>
-      <w:r>
-        <w:rPr/>
-      </w:r>
-    </w:p>
-    <w:p>
-      <w:pPr>
-        <w:pStyle w:val="ListParagraph"/>
-        <w:rPr/>
-      </w:pPr>
-      <w:r>
-        <w:rPr/>
-      </w:r>
-    </w:p>
-    <w:p>
-      <w:pPr>
-        <w:pStyle w:val="ListParagraph"/>
-        <w:rPr/>
-      </w:pPr>
-      <w:r>
-        <w:rPr/>
-      </w:r>
-    </w:p>
-    <w:p>
-      <w:pPr>
-        <w:pStyle w:val="ListParagraph"/>
-        <w:rPr/>
-      </w:pPr>
-      <w:r>
-        <w:rPr/>
-      </w:r>
-    </w:p>
-    <w:p>
-      <w:pPr>
-        <w:pStyle w:val="ListParagraph"/>
-        <w:rPr/>
-      </w:pPr>
-      <w:r>
-        <w:rPr/>
-      </w:r>
-    </w:p>
-    <w:p>
-      <w:pPr>
-        <w:pStyle w:val="ListParagraph"/>
-        <w:rPr/>
-      </w:pPr>
-      <w:r>
-        <w:rPr/>
-      </w:r>
-    </w:p>
-    <w:p>
-      <w:pPr>
-        <w:pStyle w:val="ListParagraph"/>
-        <w:rPr/>
-      </w:pPr>
-      <w:r>
-        <w:rPr/>
-      </w:r>
-    </w:p>
-    <w:p>
-      <w:pPr>
-        <w:pStyle w:val="Normal"/>
-        <w:rPr/>
-      </w:pPr>
-      <w:r>
-        <w:rPr/>
-      </w:r>
-    </w:p>
-    <w:p>
-      <w:pPr>
-        <w:pStyle w:val="Normal"/>
-        <w:widowControl/>
-        <w:tabs>
-          <w:tab w:val="left" w:pos="708" w:leader="none"/>
-        </w:tabs>
-        <w:suppressAutoHyphens w:val="true"/>
-        <w:bidi w:val="0"/>
-        <w:spacing w:lineRule="auto" w:line="276" w:before="0" w:after="200"/>
-        <w:jc w:val="left"/>
-        <w:rPr/>
-      </w:pPr>
-      <w:r>
-        <w:rPr/>
       </w:r>
     </w:p>
     <w:sectPr>
@@ -1190,6 +1098,69 @@
       <w:rFonts w:cs="OpenSymbol"/>
     </w:rPr>
   </w:style>
+  <w:style w:type="character" w:styleId="ListLabel20">
+    <w:name w:val="ListLabel 20"/>
+    <w:qFormat/>
+    <w:rPr>
+      <w:rFonts w:cs="Symbol"/>
+    </w:rPr>
+  </w:style>
+  <w:style w:type="character" w:styleId="ListLabel21">
+    <w:name w:val="ListLabel 21"/>
+    <w:qFormat/>
+    <w:rPr>
+      <w:rFonts w:cs="OpenSymbol"/>
+    </w:rPr>
+  </w:style>
+  <w:style w:type="character" w:styleId="ListLabel22">
+    <w:name w:val="ListLabel 22"/>
+    <w:qFormat/>
+    <w:rPr>
+      <w:rFonts w:cs="OpenSymbol"/>
+    </w:rPr>
+  </w:style>
+  <w:style w:type="character" w:styleId="ListLabel23">
+    <w:name w:val="ListLabel 23"/>
+    <w:qFormat/>
+    <w:rPr>
+      <w:rFonts w:cs="Symbol"/>
+    </w:rPr>
+  </w:style>
+  <w:style w:type="character" w:styleId="ListLabel24">
+    <w:name w:val="ListLabel 24"/>
+    <w:qFormat/>
+    <w:rPr>
+      <w:rFonts w:cs="OpenSymbol"/>
+    </w:rPr>
+  </w:style>
+  <w:style w:type="character" w:styleId="ListLabel25">
+    <w:name w:val="ListLabel 25"/>
+    <w:qFormat/>
+    <w:rPr>
+      <w:rFonts w:cs="OpenSymbol"/>
+    </w:rPr>
+  </w:style>
+  <w:style w:type="character" w:styleId="ListLabel26">
+    <w:name w:val="ListLabel 26"/>
+    <w:qFormat/>
+    <w:rPr>
+      <w:rFonts w:cs="Symbol"/>
+    </w:rPr>
+  </w:style>
+  <w:style w:type="character" w:styleId="ListLabel27">
+    <w:name w:val="ListLabel 27"/>
+    <w:qFormat/>
+    <w:rPr>
+      <w:rFonts w:cs="OpenSymbol"/>
+    </w:rPr>
+  </w:style>
+  <w:style w:type="character" w:styleId="ListLabel28">
+    <w:name w:val="ListLabel 28"/>
+    <w:qFormat/>
+    <w:rPr>
+      <w:rFonts w:cs="OpenSymbol"/>
+    </w:rPr>
+  </w:style>
   <w:style w:type="paragraph" w:styleId="Ttulo" w:customStyle="1">
     <w:name w:val="Título"/>
     <w:basedOn w:val="Normal"/>
@@ -1216,12 +1187,15 @@
   </w:style>
   <w:style w:type="paragraph" w:styleId="Lista">
     <w:name w:val="List"/>
+    <w:basedOn w:val="Normal"/>
     <w:rsid w:val="00560df8"/>
     <w:pPr>
       <w:widowControl w:val="false"/>
-    </w:pPr>
-    <w:rPr>
-      <w:rFonts w:cs="Lohit Hindi" w:ascii="Calibri" w:hAnsi="Calibri" w:eastAsia="" w:asciiTheme="minorHAnsi" w:eastAsiaTheme="minorEastAsia" w:hAnsiTheme="minorHAnsi"/>
+      <w:bidi w:val="0"/>
+      <w:jc w:val="left"/>
+    </w:pPr>
+    <w:rPr>
+      <w:rFonts w:ascii="Calibri" w:hAnsi="Calibri" w:eastAsia="" w:cs="Lohit Hindi" w:asciiTheme="minorHAnsi" w:eastAsiaTheme="minorEastAsia" w:hAnsiTheme="minorHAnsi"/>
       <w:color w:val="auto"/>
       <w:kern w:val="0"/>
       <w:sz w:val="22"/>

</xml_diff>

<commit_message>
Cambio de color en las pantallas de ADP
</commit_message>
<xml_diff>
--- a/Requisitos/pantallas/ADP1_1.docx
+++ b/Requisitos/pantallas/ADP1_1.docx
@@ -194,10 +194,7 @@
         <w:pStyle w:val="Textbody"/>
       </w:pPr>
       <w:r>
-        <w:t xml:space="preserve">Ofrecemos una pantalla en la que se puede seleccionar un ítem, para </w:t>
-      </w:r>
-      <w:r>
-        <w:t>posteriormente seleccionar sus opciones de filtrado. Y mostrar una lista de los ítems seleccionados.</w:t>
+        <w:t>Ofrecemos una pantalla en la que se puede seleccionar un ítem, para posteriormente seleccionar sus opciones de filtrado. Y mostrar una lista de los ítems seleccionados.</w:t>
       </w:r>
     </w:p>
     <w:p>
@@ -229,10 +226,7 @@
         <w:pStyle w:val="Textbody"/>
       </w:pPr>
       <w:r>
-        <w:t xml:space="preserve">Se empieza con una pantalla vacía, solo con dos desplegables para </w:t>
-      </w:r>
-      <w:r>
-        <w:t>los ítems y los filtros, una vez seleccionados estos, se actualiza la pantalla con la lista de los ítems. Finalmente, si se selecciona un ítem se irá a la pantalla con id UDP1_2</w:t>
+        <w:t>Se empieza con una pantalla vacía, solo con dos desplegables para los ítems y los filtros, una vez seleccionados estos, se actualiza la pantalla con la lista de los ítems. Finalmente, si se selecciona un ítem se irá a la pantalla con id UDP1_2</w:t>
       </w:r>
     </w:p>
     <w:p>
@@ -286,16 +280,13 @@
         </w:numPr>
       </w:pPr>
       <w:r>
-        <w:t>Acción 3. S</w:t>
-      </w:r>
-      <w:r>
-        <w:t>eleccionar uno de los ítems de la lista.</w:t>
+        <w:t>Acción 3. Seleccionar uno de los ítems de la lista.</w:t>
       </w:r>
     </w:p>
-    <w:p/>
     <w:p>
       <w:pPr>
         <w:keepNext/>
+        <w:jc w:val="center"/>
       </w:pPr>
       <w:r>
         <w:rPr>
@@ -303,10 +294,10 @@
         </w:rPr>
         <w:lastRenderedPageBreak/>
         <w:drawing>
-          <wp:inline distT="0" distB="0" distL="0" distR="0">
-            <wp:extent cx="5400040" cy="4655820"/>
+          <wp:inline distT="0" distB="0" distL="0" distR="0" wp14:anchorId="5D8DCAB5" wp14:editId="4F6AF177">
+            <wp:extent cx="4780655" cy="3411220"/>
             <wp:effectExtent l="0" t="0" r="0" b="0"/>
-            <wp:docPr id="2" name="Imagen 2"/>
+            <wp:docPr id="1" name="Imagen 1"/>
             <wp:cNvGraphicFramePr>
               <a:graphicFrameLocks xmlns:a="http://schemas.openxmlformats.org/drawingml/2006/main" noChangeAspect="1"/>
             </wp:cNvGraphicFramePr>
@@ -314,17 +305,11 @@
               <a:graphicData uri="http://schemas.openxmlformats.org/drawingml/2006/picture">
                 <pic:pic xmlns:pic="http://schemas.openxmlformats.org/drawingml/2006/picture">
                   <pic:nvPicPr>
-                    <pic:cNvPr id="2" name="ADP_1.PNG"/>
+                    <pic:cNvPr id="1" name=""/>
                     <pic:cNvPicPr/>
                   </pic:nvPicPr>
                   <pic:blipFill>
-                    <a:blip r:embed="rId7">
-                      <a:extLst>
-                        <a:ext uri="{28A0092B-C50C-407E-A947-70E740481C1C}">
-                          <a14:useLocalDpi xmlns:a14="http://schemas.microsoft.com/office/drawing/2010/main" val="0"/>
-                        </a:ext>
-                      </a:extLst>
-                    </a:blip>
+                    <a:blip r:embed="rId7"/>
                     <a:stretch>
                       <a:fillRect/>
                     </a:stretch>
@@ -332,7 +317,7 @@
                   <pic:spPr>
                     <a:xfrm>
                       <a:off x="0" y="0"/>
-                      <a:ext cx="5400040" cy="4655820"/>
+                      <a:ext cx="4792383" cy="3419588"/>
                     </a:xfrm>
                     <a:prstGeom prst="rect">
                       <a:avLst/>
@@ -350,18 +335,32 @@
     <w:p>
       <w:pPr>
         <w:pStyle w:val="Descripcin"/>
+        <w:jc w:val="center"/>
       </w:pPr>
       <w:r>
         <w:t xml:space="preserve">Ilustración </w:t>
       </w:r>
-      <w:fldSimple w:instr=" SEQ Ilustración \* ARABIC ">
-        <w:r>
-          <w:rPr>
-            <w:noProof/>
-          </w:rPr>
-          <w:t>1</w:t>
-        </w:r>
-      </w:fldSimple>
+      <w:r>
+        <w:fldChar w:fldCharType="begin"/>
+      </w:r>
+      <w:r>
+        <w:instrText xml:space="preserve"> SEQ Ilustración \* ARABIC </w:instrText>
+      </w:r>
+      <w:r>
+        <w:fldChar w:fldCharType="separate"/>
+      </w:r>
+      <w:r>
+        <w:rPr>
+          <w:noProof/>
+        </w:rPr>
+        <w:t>1</w:t>
+      </w:r>
+      <w:r>
+        <w:rPr>
+          <w:noProof/>
+        </w:rPr>
+        <w:fldChar w:fldCharType="end"/>
+      </w:r>
       <w:r>
         <w:t>: ADP_1</w:t>
       </w:r>
@@ -889,7 +888,7 @@
     <w:lsdException w:name="Table Web 2" w:semiHidden="1" w:unhideWhenUsed="1"/>
     <w:lsdException w:name="Table Web 3" w:semiHidden="1" w:unhideWhenUsed="1"/>
     <w:lsdException w:name="Balloon Text" w:semiHidden="1" w:unhideWhenUsed="1"/>
-    <w:lsdException w:name="Table Grid" w:semiHidden="1" w:uiPriority="59" w:unhideWhenUsed="1"/>
+    <w:lsdException w:name="Table Grid" w:uiPriority="59"/>
     <w:lsdException w:name="Table Theme" w:semiHidden="1" w:unhideWhenUsed="1"/>
     <w:lsdException w:name="Placeholder Text" w:semiHidden="1"/>
     <w:lsdException w:name="No Spacing" w:uiPriority="1" w:qFormat="1"/>

</xml_diff>